<commit_message>
Mise à jour de la fiche détaillée
</commit_message>
<xml_diff>
--- a/assets/AAPEIG3_Fichedetaillee.docx
+++ b/assets/AAPEIG3_Fichedetaillee.docx
@@ -6,6 +6,8 @@
       <w:pPr>
         <w:jc w:val="left"/>
       </w:pPr>
+      <w:bookmarkStart w:id="0" w:name="_GoBack"/>
+      <w:bookmarkEnd w:id="0"/>
     </w:p>
     <w:p>
       <w:pPr>
@@ -360,8 +362,6 @@
       <w:r>
         <w:t>envisagé</w:t>
       </w:r>
-      <w:bookmarkStart w:id="0" w:name="_GoBack"/>
-      <w:bookmarkEnd w:id="0"/>
       <w:r>
         <w:t xml:space="preserve"> (70% du montant total),</w:t>
       </w:r>
@@ -432,7 +432,28 @@
           <w:rFonts w:cs="Arial"/>
           <w:b/>
         </w:rPr>
-        <w:t>vendredi 15 juin</w:t>
+        <w:t>dimanche</w:t>
+      </w:r>
+      <w:r>
+        <w:rPr>
+          <w:rFonts w:cs="Arial"/>
+          <w:b/>
+        </w:rPr>
+        <w:t xml:space="preserve"> 1</w:t>
+      </w:r>
+      <w:r>
+        <w:rPr>
+          <w:rFonts w:cs="Arial"/>
+          <w:b/>
+        </w:rPr>
+        <w:t>7</w:t>
+      </w:r>
+      <w:r>
+        <w:rPr>
+          <w:rFonts w:cs="Arial"/>
+          <w:b/>
+        </w:rPr>
+        <w:t xml:space="preserve"> juin</w:t>
       </w:r>
       <w:r>
         <w:rPr>
@@ -2204,7 +2225,7 @@
           <w:rPr>
             <w:noProof/>
           </w:rPr>
-          <w:t>2</w:t>
+          <w:t>1</w:t>
         </w:r>
         <w:r>
           <w:fldChar w:fldCharType="end"/>

</xml_diff>